<commit_message>
atualizando plano e estrategia de testes
</commit_message>
<xml_diff>
--- a/DocumentosDeTeste/Plano e Estratégia de Testes loja.docx
+++ b/DocumentosDeTeste/Plano e Estratégia de Testes loja.docx
@@ -2610,7 +2610,7 @@
               <w:rPr>
                 <w:rtl w:val="0"/>
               </w:rPr>
-              <w:t xml:space="preserve">95% das requisições devem responder em menos de 2 segundos e o tempo maximo não deve ultrapassar 2 segundos</w:t>
+              <w:t xml:space="preserve">95% das requisições devem responder em menos de 2 segundos e o tempo máximo não deve ultrapassar 2 segundos</w:t>
             </w:r>
           </w:p>
         </w:tc>
@@ -2732,6 +2732,150 @@
           <w:u w:val="none"/>
           <w:shd w:fill="auto" w:val="clear"/>
           <w:vertAlign w:val="baseline"/>
+        </w:rPr>
+      </w:pPr>
+      <w:r>
+        <w:rPr>
+          <w:rtl w:val="0"/>
+        </w:rPr>
+      </w:r>
+    </w:p>
+    <w:p>
+      <w:pPr>
+        <w:rPr>
+          <w:b w:val="1"/>
+        </w:rPr>
+      </w:pPr>
+      <w:r>
+        <w:rPr>
+          <w:rtl w:val="0"/>
+        </w:rPr>
+      </w:r>
+    </w:p>
+    <w:p>
+      <w:pPr>
+        <w:rPr>
+          <w:b w:val="1"/>
+        </w:rPr>
+      </w:pPr>
+      <w:r>
+        <w:rPr>
+          <w:rtl w:val="0"/>
+        </w:rPr>
+      </w:r>
+    </w:p>
+    <w:p>
+      <w:pPr>
+        <w:rPr>
+          <w:b w:val="1"/>
+        </w:rPr>
+      </w:pPr>
+      <w:r>
+        <w:rPr>
+          <w:rtl w:val="0"/>
+        </w:rPr>
+      </w:r>
+    </w:p>
+    <w:p>
+      <w:pPr>
+        <w:rPr>
+          <w:b w:val="1"/>
+        </w:rPr>
+      </w:pPr>
+      <w:r>
+        <w:rPr>
+          <w:rtl w:val="0"/>
+        </w:rPr>
+      </w:r>
+    </w:p>
+    <w:p>
+      <w:pPr>
+        <w:rPr>
+          <w:b w:val="1"/>
+        </w:rPr>
+      </w:pPr>
+      <w:r>
+        <w:rPr>
+          <w:rtl w:val="0"/>
+        </w:rPr>
+      </w:r>
+    </w:p>
+    <w:p>
+      <w:pPr>
+        <w:rPr>
+          <w:b w:val="1"/>
+        </w:rPr>
+      </w:pPr>
+      <w:r>
+        <w:rPr>
+          <w:rtl w:val="0"/>
+        </w:rPr>
+      </w:r>
+    </w:p>
+    <w:p>
+      <w:pPr>
+        <w:rPr>
+          <w:b w:val="1"/>
+        </w:rPr>
+      </w:pPr>
+      <w:r>
+        <w:rPr>
+          <w:rtl w:val="0"/>
+        </w:rPr>
+      </w:r>
+    </w:p>
+    <w:p>
+      <w:pPr>
+        <w:rPr>
+          <w:b w:val="1"/>
+        </w:rPr>
+      </w:pPr>
+      <w:r>
+        <w:rPr>
+          <w:rtl w:val="0"/>
+        </w:rPr>
+      </w:r>
+    </w:p>
+    <w:p>
+      <w:pPr>
+        <w:rPr>
+          <w:b w:val="1"/>
+        </w:rPr>
+      </w:pPr>
+      <w:r>
+        <w:rPr>
+          <w:rtl w:val="0"/>
+        </w:rPr>
+      </w:r>
+    </w:p>
+    <w:p>
+      <w:pPr>
+        <w:rPr>
+          <w:b w:val="1"/>
+        </w:rPr>
+      </w:pPr>
+      <w:r>
+        <w:rPr>
+          <w:rtl w:val="0"/>
+        </w:rPr>
+      </w:r>
+    </w:p>
+    <w:p>
+      <w:pPr>
+        <w:rPr>
+          <w:b w:val="1"/>
+        </w:rPr>
+      </w:pPr>
+      <w:r>
+        <w:rPr>
+          <w:rtl w:val="0"/>
+        </w:rPr>
+      </w:r>
+    </w:p>
+    <w:p>
+      <w:pPr>
+        <w:rPr>
+          <w:b w:val="1"/>
         </w:rPr>
       </w:pPr>
       <w:r>
@@ -2943,7 +3087,7 @@
               <w:rPr>
                 <w:rtl w:val="0"/>
               </w:rPr>
-              <w:t xml:space="preserve">006</w:t>
+              <w:t xml:space="preserve">C006</w:t>
             </w:r>
           </w:p>
         </w:tc>
@@ -3005,6 +3149,68 @@
               <w:rPr>
                 <w:rtl w:val="0"/>
               </w:rPr>
+              <w:t xml:space="preserve">C007</w:t>
+            </w:r>
+          </w:p>
+        </w:tc>
+        <w:tc>
+          <w:tcPr/>
+          <w:p>
+            <w:pPr>
+              <w:rPr/>
+            </w:pPr>
+            <w:r>
+              <w:rPr>
+                <w:rtl w:val="0"/>
+              </w:rPr>
+              <w:t xml:space="preserve">Deve possibilitar editar os campos preço e estoque</w:t>
+            </w:r>
+          </w:p>
+        </w:tc>
+        <w:tc>
+          <w:tcPr/>
+          <w:p>
+            <w:pPr>
+              <w:rPr/>
+            </w:pPr>
+            <w:r>
+              <w:rPr>
+                <w:rtl w:val="0"/>
+              </w:rPr>
+              <w:t xml:space="preserve">O sistema deve atualizar a informação</w:t>
+            </w:r>
+          </w:p>
+        </w:tc>
+        <w:tc>
+          <w:tcPr/>
+          <w:p>
+            <w:pPr>
+              <w:rPr/>
+            </w:pPr>
+            <w:r>
+              <w:rPr>
+                <w:rtl w:val="0"/>
+              </w:rPr>
+              <w:t xml:space="preserve">WEB</w:t>
+            </w:r>
+          </w:p>
+        </w:tc>
+      </w:tr>
+      <w:tr>
+        <w:trPr>
+          <w:cantSplit w:val="0"/>
+          <w:tblHeader w:val="0"/>
+        </w:trPr>
+        <w:tc>
+          <w:tcPr/>
+          <w:p>
+            <w:pPr>
+              <w:rPr/>
+            </w:pPr>
+            <w:r>
+              <w:rPr>
+                <w:rtl w:val="0"/>
+              </w:rPr>
               <w:t xml:space="preserve">C008</w:t>
             </w:r>
           </w:p>
@@ -3048,6 +3254,174 @@
                 <w:rtl w:val="0"/>
               </w:rPr>
               <w:t xml:space="preserve">WEB</w:t>
+            </w:r>
+          </w:p>
+        </w:tc>
+      </w:tr>
+      <w:tr>
+        <w:trPr>
+          <w:cantSplit w:val="0"/>
+          <w:tblHeader w:val="0"/>
+        </w:trPr>
+        <w:tc>
+          <w:tcPr/>
+          <w:p>
+            <w:pPr>
+              <w:rPr/>
+            </w:pPr>
+            <w:r>
+              <w:rPr>
+                <w:rtl w:val="0"/>
+              </w:rPr>
+              <w:t xml:space="preserve">P020</w:t>
+            </w:r>
+          </w:p>
+        </w:tc>
+        <w:tc>
+          <w:tcPr/>
+          <w:p>
+            <w:pPr>
+              <w:rPr/>
+            </w:pPr>
+            <w:r>
+              <w:rPr>
+                <w:rtl w:val="0"/>
+              </w:rPr>
+              <w:t xml:space="preserve">Teste de carga com 100 usuários</w:t>
+            </w:r>
+          </w:p>
+          <w:p>
+            <w:pPr>
+              <w:rPr/>
+            </w:pPr>
+            <w:r>
+              <w:rPr>
+                <w:rtl w:val="0"/>
+              </w:rPr>
+              <w:t xml:space="preserve">95% das requisições devem responder em menos de 2 segundo</w:t>
+            </w:r>
+          </w:p>
+        </w:tc>
+        <w:tc>
+          <w:tcPr/>
+          <w:p>
+            <w:pPr>
+              <w:rPr/>
+            </w:pPr>
+            <w:r>
+              <w:rPr>
+                <w:rtl w:val="0"/>
+              </w:rPr>
+              <w:t xml:space="preserve">1 usuário durante 1 segundo, mantém 100 usuários ativos por 298 segundos, reduz a carga para 0 usuários em 1 segundo</w:t>
+            </w:r>
+          </w:p>
+          <w:p>
+            <w:pPr>
+              <w:rPr/>
+            </w:pPr>
+            <w:r>
+              <w:rPr>
+                <w:rtl w:val="0"/>
+              </w:rPr>
+              <w:t xml:space="preserve">95% das requisições devem responder em menos de 2 segundos e o tempo máximo não deve ultrapassar 2 segundos</w:t>
+            </w:r>
+          </w:p>
+        </w:tc>
+        <w:tc>
+          <w:tcPr/>
+          <w:p>
+            <w:pPr>
+              <w:rPr/>
+            </w:pPr>
+            <w:r>
+              <w:rPr>
+                <w:rtl w:val="0"/>
+              </w:rPr>
+              <w:t xml:space="preserve">API</w:t>
+            </w:r>
+          </w:p>
+        </w:tc>
+      </w:tr>
+      <w:tr>
+        <w:trPr>
+          <w:cantSplit w:val="0"/>
+          <w:tblHeader w:val="0"/>
+        </w:trPr>
+        <w:tc>
+          <w:tcPr/>
+          <w:p>
+            <w:pPr>
+              <w:rPr/>
+            </w:pPr>
+            <w:r>
+              <w:rPr>
+                <w:rtl w:val="0"/>
+              </w:rPr>
+              <w:t xml:space="preserve">P021</w:t>
+            </w:r>
+          </w:p>
+        </w:tc>
+        <w:tc>
+          <w:tcPr/>
+          <w:p>
+            <w:pPr>
+              <w:rPr/>
+            </w:pPr>
+            <w:r>
+              <w:rPr>
+                <w:rtl w:val="0"/>
+              </w:rPr>
+              <w:t xml:space="preserve">Verificar se tem pouca falha de Login</w:t>
+            </w:r>
+          </w:p>
+          <w:p>
+            <w:pPr>
+              <w:rPr/>
+            </w:pPr>
+            <w:r>
+              <w:rPr>
+                <w:rtl w:val="0"/>
+              </w:rPr>
+              <w:t xml:space="preserve">90% das requisições devem ser respondidas em menos de 2 segundos</w:t>
+            </w:r>
+          </w:p>
+        </w:tc>
+        <w:tc>
+          <w:tcPr/>
+          <w:p>
+            <w:pPr>
+              <w:rPr/>
+            </w:pPr>
+            <w:r>
+              <w:rPr>
+                <w:rtl w:val="0"/>
+              </w:rPr>
+              <w:t xml:space="preserve">A falha de Login deve ser inferior a 1%</w:t>
+            </w:r>
+          </w:p>
+          <w:p>
+            <w:pPr>
+              <w:rPr/>
+            </w:pPr>
+            <w:r>
+              <w:rPr>
+                <w:rtl w:val="0"/>
+              </w:rPr>
+              <w:t xml:space="preserve">90% das requisições devem ser respondidas em menos de 2 segundos e nenhuma requisição deve ultrapassar 5 segundos</w:t>
+            </w:r>
+          </w:p>
+        </w:tc>
+        <w:tc>
+          <w:tcPr/>
+          <w:p>
+            <w:pPr>
+              <w:rPr/>
+            </w:pPr>
+            <w:r>
+              <w:rPr>
+                <w:rtl w:val="0"/>
+              </w:rPr>
+              <w:t xml:space="preserve">API</w:t>
             </w:r>
           </w:p>
         </w:tc>

</xml_diff>